<commit_message>
Des exercices pour le chapitre 2
</commit_message>
<xml_diff>
--- a/ch02/exercices/1-forms.docx
+++ b/ch02/exercices/1-forms.docx
@@ -78,7 +78,23 @@
           <w:i/>
           <w:color w:val="FF0000"/>
         </w:rPr>
-        <w:t>Un exercice qui n’est pas disponible dans votre dépôt Github est considéré comme un exercice pas accompli !</w:t>
+        <w:t>Un exercice qui n’est pas disponible dans votre dépôt Github est considér</w:t>
+      </w:r>
+      <w:r>
+        <w:rPr>
+          <w:b/>
+          <w:i/>
+          <w:color w:val="FF0000"/>
+        </w:rPr>
+        <w:t>é comme un exercice pas fait</w:t>
+      </w:r>
+      <w:r>
+        <w:rPr>
+          <w:b/>
+          <w:i/>
+          <w:color w:val="FF0000"/>
+        </w:rPr>
+        <w:t> !</w:t>
       </w:r>
     </w:p>
     <w:p>
@@ -95,13 +111,24 @@
       <w:r>
         <w:t xml:space="preserve"> les contrôles les plus adéquats.</w:t>
       </w:r>
+    </w:p>
+    <w:p>
+      <w:pPr>
+        <w:pStyle w:val="Titre2"/>
+        <w:numPr>
+          <w:ilvl w:val="0"/>
+          <w:numId w:val="0"/>
+        </w:numPr>
+        <w:ind w:left="720"/>
+        <w:jc w:val="center"/>
+      </w:pPr>
       <w:r>
         <w:rPr>
           <w:noProof/>
           <w:lang w:eastAsia="fr-CH"/>
         </w:rPr>
         <w:drawing>
-          <wp:inline distT="0" distB="0" distL="0" distR="0" wp14:anchorId="7F4A6D36" wp14:editId="654CA8A6">
+          <wp:inline distT="0" distB="0" distL="0" distR="0" wp14:anchorId="3DD28C64" wp14:editId="5160B2C4">
             <wp:extent cx="4776470" cy="2762885"/>
             <wp:effectExtent l="0" t="0" r="5080" b="0"/>
             <wp:docPr id="17" name="Image 17" descr="C:\Users\Christophe.LAMBERCY\AppData\Local\Skitch\Capture_d'écran_042015_121949_PM.jpg"/>
@@ -182,6 +209,7 @@
       <w:tblPr>
         <w:tblStyle w:val="Grillemoyenne3-Accent1"/>
         <w:tblW w:w="0" w:type="auto"/>
+        <w:jc w:val="center"/>
         <w:tblLook w:val="04A0" w:firstRow="1" w:lastRow="0" w:firstColumn="1" w:lastColumn="0" w:noHBand="0" w:noVBand="1"/>
       </w:tblPr>
       <w:tblGrid>
@@ -194,6 +222,7 @@
       <w:tr>
         <w:trPr>
           <w:cnfStyle w:val="100000000000" w:firstRow="1" w:lastRow="0" w:firstColumn="0" w:lastColumn="0" w:oddVBand="0" w:evenVBand="0" w:oddHBand="0" w:evenHBand="0" w:firstRowFirstColumn="0" w:firstRowLastColumn="0" w:lastRowFirstColumn="0" w:lastRowLastColumn="0"/>
+          <w:jc w:val="center"/>
         </w:trPr>
         <w:tc>
           <w:tcPr>
@@ -262,6 +291,7 @@
       <w:tr>
         <w:trPr>
           <w:cnfStyle w:val="000000100000" w:firstRow="0" w:lastRow="0" w:firstColumn="0" w:lastColumn="0" w:oddVBand="0" w:evenVBand="0" w:oddHBand="1" w:evenHBand="0" w:firstRowFirstColumn="0" w:firstRowLastColumn="0" w:lastRowFirstColumn="0" w:lastRowLastColumn="0"/>
+          <w:jc w:val="center"/>
         </w:trPr>
         <w:tc>
           <w:tcPr>
@@ -316,6 +346,9 @@
         </w:tc>
       </w:tr>
       <w:tr>
+        <w:trPr>
+          <w:jc w:val="center"/>
+        </w:trPr>
         <w:tc>
           <w:tcPr>
             <w:cnfStyle w:val="001000000000" w:firstRow="0" w:lastRow="0" w:firstColumn="1" w:lastColumn="0" w:oddVBand="0" w:evenVBand="0" w:oddHBand="0" w:evenHBand="0" w:firstRowFirstColumn="0" w:firstRowLastColumn="0" w:lastRowFirstColumn="0" w:lastRowLastColumn="0"/>
@@ -368,12 +401,70 @@
           </w:p>
         </w:tc>
       </w:tr>
+      <w:tr>
+        <w:trPr>
+          <w:cnfStyle w:val="000000100000" w:firstRow="0" w:lastRow="0" w:firstColumn="0" w:lastColumn="0" w:oddVBand="0" w:evenVBand="0" w:oddHBand="1" w:evenHBand="0" w:firstRowFirstColumn="0" w:firstRowLastColumn="0" w:lastRowFirstColumn="0" w:lastRowLastColumn="0"/>
+          <w:jc w:val="center"/>
+        </w:trPr>
+        <w:tc>
+          <w:tcPr>
+            <w:cnfStyle w:val="001000000000" w:firstRow="0" w:lastRow="0" w:firstColumn="1" w:lastColumn="0" w:oddVBand="0" w:evenVBand="0" w:oddHBand="0" w:evenHBand="0" w:firstRowFirstColumn="0" w:firstRowLastColumn="0" w:lastRowFirstColumn="0" w:lastRowLastColumn="0"/>
+            <w:tcW w:w="1842" w:type="dxa"/>
+          </w:tcPr>
+          <w:p>
+            <w:r>
+              <w:t>…</w:t>
+            </w:r>
+          </w:p>
+        </w:tc>
+        <w:tc>
+          <w:tcPr>
+            <w:tcW w:w="1842" w:type="dxa"/>
+          </w:tcPr>
+          <w:p>
+            <w:pPr>
+              <w:cnfStyle w:val="000000100000" w:firstRow="0" w:lastRow="0" w:firstColumn="0" w:lastColumn="0" w:oddVBand="0" w:evenVBand="0" w:oddHBand="1" w:evenHBand="0" w:firstRowFirstColumn="0" w:firstRowLastColumn="0" w:lastRowFirstColumn="0" w:lastRowLastColumn="0"/>
+            </w:pPr>
+          </w:p>
+        </w:tc>
+        <w:tc>
+          <w:tcPr>
+            <w:tcW w:w="1842" w:type="dxa"/>
+          </w:tcPr>
+          <w:p>
+            <w:pPr>
+              <w:cnfStyle w:val="000000100000" w:firstRow="0" w:lastRow="0" w:firstColumn="0" w:lastColumn="0" w:oddVBand="0" w:evenVBand="0" w:oddHBand="1" w:evenHBand="0" w:firstRowFirstColumn="0" w:firstRowLastColumn="0" w:lastRowFirstColumn="0" w:lastRowLastColumn="0"/>
+            </w:pPr>
+          </w:p>
+        </w:tc>
+        <w:tc>
+          <w:tcPr>
+            <w:tcW w:w="1843" w:type="dxa"/>
+          </w:tcPr>
+          <w:p>
+            <w:pPr>
+              <w:cnfStyle w:val="000000100000" w:firstRow="0" w:lastRow="0" w:firstColumn="0" w:lastColumn="0" w:oddVBand="0" w:evenVBand="0" w:oddHBand="1" w:evenHBand="0" w:firstRowFirstColumn="0" w:firstRowLastColumn="0" w:lastRowFirstColumn="0" w:lastRowLastColumn="0"/>
+            </w:pPr>
+          </w:p>
+        </w:tc>
+        <w:tc>
+          <w:tcPr>
+            <w:tcW w:w="1843" w:type="dxa"/>
+          </w:tcPr>
+          <w:p>
+            <w:pPr>
+              <w:cnfStyle w:val="000000100000" w:firstRow="0" w:lastRow="0" w:firstColumn="0" w:lastColumn="0" w:oddVBand="0" w:evenVBand="0" w:oddHBand="1" w:evenHBand="0" w:firstRowFirstColumn="0" w:firstRowLastColumn="0" w:lastRowFirstColumn="0" w:lastRowLastColumn="0"/>
+            </w:pPr>
+          </w:p>
+        </w:tc>
+      </w:tr>
     </w:tbl>
     <w:p/>
     <w:p>
       <w:pPr>
         <w:pStyle w:val="Titre2"/>
       </w:pPr>
+      <w:bookmarkStart w:id="1" w:name="_Ref417899399"/>
       <w:r>
         <w:lastRenderedPageBreak/>
         <w:t xml:space="preserve">Ajoutez, au formulaire de l’exercice </w:t>
@@ -399,16 +490,20 @@
       <w:r>
         <w:t xml:space="preserve"> Vérifiez que les deux boutons fonctionnent correctement comme des boutons radio. Faites également en sorte que lorsqu’on clique sur « Entrez votre nom » ou « Entrez votre âge », le contrôle associé soit sélectionné.</w:t>
       </w:r>
+      <w:bookmarkEnd w:id="1"/>
     </w:p>
     <w:p/>
     <w:p>
+      <w:pPr>
+        <w:jc w:val="center"/>
+      </w:pPr>
       <w:r>
         <w:rPr>
           <w:noProof/>
           <w:lang w:eastAsia="fr-CH"/>
         </w:rPr>
         <w:drawing>
-          <wp:inline distT="0" distB="0" distL="0" distR="0">
+          <wp:inline distT="0" distB="0" distL="0" distR="0" wp14:anchorId="490449A4" wp14:editId="4489F5DD">
             <wp:extent cx="5038725" cy="3307715"/>
             <wp:effectExtent l="0" t="0" r="9525" b="6985"/>
             <wp:docPr id="2" name="Image 2" descr="C:\Users\Christophe.LAMBERCY\AppData\Local\Skitch\Capture_d'écran_042015_123324_PM.jpg"/>
@@ -459,12 +554,253 @@
     </w:p>
     <w:p/>
     <w:p>
-      <w:bookmarkStart w:id="1" w:name="_GoBack"/>
-      <w:bookmarkEnd w:id="1"/>
+      <w:pPr>
+        <w:pStyle w:val="Titre2"/>
+      </w:pPr>
+      <w:r>
+        <w:lastRenderedPageBreak/>
+        <w:t xml:space="preserve">Reprenez l’exercice </w:t>
+      </w:r>
+      <w:r>
+        <w:fldChar w:fldCharType="begin"/>
+      </w:r>
+      <w:r>
+        <w:instrText xml:space="preserve"> REF _Ref417899399 \r \h </w:instrText>
+      </w:r>
+      <w:r>
+        <w:fldChar w:fldCharType="separate"/>
+      </w:r>
+      <w:r>
+        <w:t>3</w:t>
+      </w:r>
+      <w:r>
+        <w:fldChar w:fldCharType="end"/>
+      </w:r>
+      <w:r>
+        <w:t xml:space="preserve"> et insérez</w:t>
+      </w:r>
+      <w:r>
+        <w:t xml:space="preserve"> deux cases à cocher « Newsletter », et « J’accepte les conditions générales ». Ces cases doivent envoyer les variables nommées « </w:t>
+      </w:r>
+      <w:r>
+        <w:rPr>
+          <w:rFonts w:ascii="Consolas" w:hAnsi="Consolas" w:cs="Consolas"/>
+        </w:rPr>
+        <w:t>newletter</w:t>
+      </w:r>
+      <w:r>
+        <w:t> » et « </w:t>
+      </w:r>
+      <w:r>
+        <w:rPr>
+          <w:rFonts w:ascii="Consolas" w:hAnsi="Consolas" w:cs="Consolas"/>
+        </w:rPr>
+        <w:t>accept_cg</w:t>
+      </w:r>
+      <w:r>
+        <w:t> ».</w:t>
+      </w:r>
     </w:p>
+    <w:p>
+      <w:pPr>
+        <w:pStyle w:val="Titre2"/>
+      </w:pPr>
+      <w:r>
+        <w:t>Créez un formulai</w:t>
+      </w:r>
+      <w:r>
+        <w:t>re permettant à un utilisateur d’envoyer un message. Deux champs permettent d’entrer une adresse « To » et « Cc ». Ces champs doivent montrer une liste d’adresse</w:t>
+      </w:r>
+      <w:r>
+        <w:t>s</w:t>
+      </w:r>
+      <w:r>
+        <w:t xml:space="preserve"> disponible</w:t>
+      </w:r>
+      <w:r>
+        <w:t>s</w:t>
+      </w:r>
+      <w:r>
+        <w:t xml:space="preserve"> (</w:t>
+      </w:r>
+      <w:hyperlink r:id="rId12" w:history="1">
+        <w:r>
+          <w:rPr>
+            <w:rStyle w:val="Lienhypertexte"/>
+          </w:rPr>
+          <w:t>info@cpnv.ch</w:t>
+        </w:r>
+      </w:hyperlink>
+      <w:r>
+        <w:t xml:space="preserve">, </w:t>
+      </w:r>
+      <w:hyperlink r:id="rId13" w:history="1">
+        <w:r>
+          <w:rPr>
+            <w:rStyle w:val="Lienhypertexte"/>
+          </w:rPr>
+          <w:t>media@cpnv.ch</w:t>
+        </w:r>
+      </w:hyperlink>
+      <w:r>
+        <w:t xml:space="preserve">, </w:t>
+      </w:r>
+      <w:hyperlink r:id="rId14" w:history="1">
+        <w:r>
+          <w:rPr>
+            <w:rStyle w:val="Lienhypertexte"/>
+          </w:rPr>
+          <w:t>meca@cpnv.ch</w:t>
+        </w:r>
+      </w:hyperlink>
+      <w:r>
+        <w:t xml:space="preserve">, </w:t>
+      </w:r>
+      <w:hyperlink r:id="rId15" w:history="1">
+        <w:r>
+          <w:rPr>
+            <w:rStyle w:val="Lienhypertexte"/>
+          </w:rPr>
+          <w:t>help@cpnv.ch</w:t>
+        </w:r>
+      </w:hyperlink>
+      <w:r>
+        <w:t>, eletronique@cpnv.ch) mais permettre également d’entrer n’importe quelle adresse email valide.</w:t>
+      </w:r>
+      <w:r>
+        <w:t xml:space="preserve"> Un champ texte doit permettre d’écrire le message. Il doit par défaut afficher 50 caractères sur 10 lignes. Un bouton permet d’envoyer le message (au script </w:t>
+      </w:r>
+      <w:r>
+        <w:rPr>
+          <w:rFonts w:ascii="Consolas" w:hAnsi="Consolas" w:cs="Consolas"/>
+        </w:rPr>
+        <w:t>send.php</w:t>
+      </w:r>
+      <w:r>
+        <w:t>)</w:t>
+      </w:r>
+      <w:r>
+        <w:t xml:space="preserve"> et un autre d’</w:t>
+      </w:r>
+      <w:r>
+        <w:t>effacer le contenu de tous les champs.</w:t>
+      </w:r>
+    </w:p>
+    <w:p>
+      <w:pPr>
+        <w:pStyle w:val="Titre2"/>
+      </w:pPr>
+      <w:r>
+        <w:t>Créez un formulaire permettant à un utilisateur de choisir son film préféré parmi une liste (de vot</w:t>
+      </w:r>
+      <w:r>
+        <w:t>re choix mais avec au minimum 6</w:t>
+      </w:r>
+      <w:r>
+        <w:t xml:space="preserve"> entrées). L’option choisie doit envoyer</w:t>
+      </w:r>
+      <w:r>
+        <w:t xml:space="preserve"> un identifiant unique par film</w:t>
+      </w:r>
+      <w:r>
+        <w:t>.</w:t>
+      </w:r>
+    </w:p>
+    <w:p/>
+    <w:p>
+      <w:pPr>
+        <w:jc w:val="center"/>
+      </w:pPr>
+      <w:r>
+        <w:rPr>
+          <w:noProof/>
+          <w:lang w:eastAsia="fr-CH"/>
+        </w:rPr>
+        <w:drawing>
+          <wp:inline distT="0" distB="0" distL="0" distR="0" wp14:anchorId="5D8752EC" wp14:editId="2B850F23">
+            <wp:extent cx="3122295" cy="2023110"/>
+            <wp:effectExtent l="0" t="0" r="1905" b="0"/>
+            <wp:docPr id="5" name="Image 5" descr="C:\Users\Christophe.LAMBERCY\AppData\Local\Skitch\Capture_d'écran_042715_121835_PM.jpg"/>
+            <wp:cNvGraphicFramePr>
+              <a:graphicFrameLocks xmlns:a="http://schemas.openxmlformats.org/drawingml/2006/main" noChangeAspect="1"/>
+            </wp:cNvGraphicFramePr>
+            <a:graphic xmlns:a="http://schemas.openxmlformats.org/drawingml/2006/main">
+              <a:graphicData uri="http://schemas.openxmlformats.org/drawingml/2006/picture">
+                <pic:pic xmlns:pic="http://schemas.openxmlformats.org/drawingml/2006/picture">
+                  <pic:nvPicPr>
+                    <pic:cNvPr id="0" name="Picture 4" descr="C:\Users\Christophe.LAMBERCY\AppData\Local\Skitch\Capture_d'écran_042715_121835_PM.jpg"/>
+                    <pic:cNvPicPr>
+                      <a:picLocks noChangeAspect="1" noChangeArrowheads="1"/>
+                    </pic:cNvPicPr>
+                  </pic:nvPicPr>
+                  <pic:blipFill>
+                    <a:blip r:embed="rId16">
+                      <a:extLst>
+                        <a:ext uri="{28A0092B-C50C-407E-A947-70E740481C1C}">
+                          <a14:useLocalDpi xmlns:a14="http://schemas.microsoft.com/office/drawing/2010/main" val="0"/>
+                        </a:ext>
+                      </a:extLst>
+                    </a:blip>
+                    <a:srcRect/>
+                    <a:stretch>
+                      <a:fillRect/>
+                    </a:stretch>
+                  </pic:blipFill>
+                  <pic:spPr bwMode="auto">
+                    <a:xfrm>
+                      <a:off x="0" y="0"/>
+                      <a:ext cx="3122295" cy="2023110"/>
+                    </a:xfrm>
+                    <a:prstGeom prst="rect">
+                      <a:avLst/>
+                    </a:prstGeom>
+                    <a:noFill/>
+                    <a:ln>
+                      <a:noFill/>
+                    </a:ln>
+                  </pic:spPr>
+                </pic:pic>
+              </a:graphicData>
+            </a:graphic>
+          </wp:inline>
+        </w:drawing>
+      </w:r>
+    </w:p>
+    <w:p>
+      <w:pPr>
+        <w:pStyle w:val="Titre2"/>
+      </w:pPr>
+      <w:r>
+        <w:t xml:space="preserve">Recréez le formulaire suivant de l’adresse </w:t>
+      </w:r>
+      <w:hyperlink r:id="rId17" w:history="1">
+        <w:r>
+          <w:rPr>
+            <w:rStyle w:val="Lienhypertexte"/>
+          </w:rPr>
+          <w:t>http://html5doctor.com/demos/forms/forms-example.html</w:t>
+        </w:r>
+      </w:hyperlink>
+      <w:r>
+        <w:t xml:space="preserve"> sans copier l’original et en traduisant les textes en fra</w:t>
+      </w:r>
+      <w:r>
+        <w:t>n</w:t>
+      </w:r>
+      <w:bookmarkStart w:id="2" w:name="_GoBack"/>
+      <w:bookmarkEnd w:id="2"/>
+      <w:r>
+        <w:t>çais.</w:t>
+      </w:r>
+    </w:p>
+    <w:p/>
+    <w:p/>
+    <w:p/>
+    <w:p/>
+    <w:p/>
     <w:sectPr>
-      <w:headerReference w:type="default" r:id="rId12"/>
-      <w:footerReference w:type="default" r:id="rId13"/>
+      <w:headerReference w:type="default" r:id="rId18"/>
+      <w:footerReference w:type="default" r:id="rId19"/>
       <w:pgSz w:w="11906" w:h="16838"/>
       <w:pgMar w:top="1417" w:right="1417" w:bottom="1417" w:left="1417" w:header="708" w:footer="708" w:gutter="0"/>
       <w:cols w:space="708"/>
@@ -583,7 +919,7 @@
               </w14:shadow>
               <w14:numForm w14:val="oldStyle"/>
             </w:rPr>
-            <w:t>2</w:t>
+            <w:t>3</w:t>
           </w:r>
           <w:r>
             <w:rPr>
@@ -612,7 +948,10 @@
             <w:pStyle w:val="Pieddepage"/>
           </w:pPr>
           <w:r>
-            <w:t xml:space="preserve">CPNV / CLY / 2015-03-16 </w:t>
+            <w:t>CPNV / CLY / 2015-04-20</w:t>
+          </w:r>
+          <w:r>
+            <w:t xml:space="preserve"> </w:t>
           </w:r>
         </w:p>
       </w:tc>
@@ -2848,7 +3187,7 @@
 </file>
 
 <file path=customXml/itemProps1.xml><?xml version="1.0" encoding="utf-8"?>
-<ds:datastoreItem xmlns:ds="http://schemas.openxmlformats.org/officeDocument/2006/customXml" ds:itemID="{19BBE55D-AA21-4884-A7D7-5D4F14B7954B}">
+<ds:datastoreItem xmlns:ds="http://schemas.openxmlformats.org/officeDocument/2006/customXml" ds:itemID="{B2F5C699-76D7-4557-BD1B-233CA115F5F9}">
   <ds:schemaRefs>
     <ds:schemaRef ds:uri="http://schemas.openxmlformats.org/officeDocument/2006/bibliography"/>
   </ds:schemaRefs>

</xml_diff>

<commit_message>
Ajout du lien dans les exercices et modification du titre.
</commit_message>
<xml_diff>
--- a/ch02/exercices/1-forms.docx
+++ b/ch02/exercices/1-forms.docx
@@ -1,12 +1,12 @@
 
 <file path=word/document.xml><?xml version="1.0" encoding="utf-8"?>
-<w:document xmlns:wpc="http://schemas.microsoft.com/office/word/2010/wordprocessingCanvas" xmlns:mc="http://schemas.openxmlformats.org/markup-compatibility/2006" xmlns:o="urn:schemas-microsoft-com:office:office" xmlns:r="http://schemas.openxmlformats.org/officeDocument/2006/relationships" xmlns:m="http://schemas.openxmlformats.org/officeDocument/2006/math" xmlns:v="urn:schemas-microsoft-com:vml" xmlns:wp14="http://schemas.microsoft.com/office/word/2010/wordprocessingDrawing" xmlns:wp="http://schemas.openxmlformats.org/drawingml/2006/wordprocessingDrawing" xmlns:w10="urn:schemas-microsoft-com:office:word" xmlns:w="http://schemas.openxmlformats.org/wordprocessingml/2006/main" xmlns:w14="http://schemas.microsoft.com/office/word/2010/wordml" xmlns:wpg="http://schemas.microsoft.com/office/word/2010/wordprocessingGroup" xmlns:wpi="http://schemas.microsoft.com/office/word/2010/wordprocessingInk" xmlns:wne="http://schemas.microsoft.com/office/word/2006/wordml" xmlns:wps="http://schemas.microsoft.com/office/word/2010/wordprocessingShape" mc:Ignorable="w14 wp14">
+<w:document xmlns:wpc="http://schemas.microsoft.com/office/word/2010/wordprocessingCanvas" xmlns:mo="http://schemas.microsoft.com/office/mac/office/2008/main" xmlns:mc="http://schemas.openxmlformats.org/markup-compatibility/2006" xmlns:mv="urn:schemas-microsoft-com:mac:vml" xmlns:o="urn:schemas-microsoft-com:office:office" xmlns:r="http://schemas.openxmlformats.org/officeDocument/2006/relationships" xmlns:m="http://schemas.openxmlformats.org/officeDocument/2006/math" xmlns:v="urn:schemas-microsoft-com:vml" xmlns:wp14="http://schemas.microsoft.com/office/word/2010/wordprocessingDrawing" xmlns:wp="http://schemas.openxmlformats.org/drawingml/2006/wordprocessingDrawing" xmlns:w10="urn:schemas-microsoft-com:office:word" xmlns:w="http://schemas.openxmlformats.org/wordprocessingml/2006/main" xmlns:w14="http://schemas.microsoft.com/office/word/2010/wordml" xmlns:wpg="http://schemas.microsoft.com/office/word/2010/wordprocessingGroup" xmlns:wpi="http://schemas.microsoft.com/office/word/2010/wordprocessingInk" xmlns:wne="http://schemas.microsoft.com/office/word/2006/wordml" xmlns:wps="http://schemas.microsoft.com/office/word/2010/wordprocessingShape" mc:Ignorable="w14 wp14">
   <w:body>
     <w:p/>
     <w:p>
       <w:r>
         <w:rPr>
-          <w:rStyle w:val="Titre1Car"/>
+          <w:rStyle w:val="Heading1Char"/>
         </w:rPr>
         <w:t>Consigne</w:t>
       </w:r>
@@ -99,7 +99,7 @@
     </w:p>
     <w:p>
       <w:pPr>
-        <w:pStyle w:val="Titre2"/>
+        <w:pStyle w:val="Heading2"/>
       </w:pPr>
       <w:bookmarkStart w:id="0" w:name="_Ref417295812"/>
       <w:r>
@@ -114,7 +114,7 @@
     </w:p>
     <w:p>
       <w:pPr>
-        <w:pStyle w:val="Titre2"/>
+        <w:pStyle w:val="Heading2"/>
         <w:numPr>
           <w:ilvl w:val="0"/>
           <w:numId w:val="0"/>
@@ -125,10 +125,10 @@
       <w:r>
         <w:rPr>
           <w:noProof/>
-          <w:lang w:eastAsia="fr-CH"/>
+          <w:lang w:val="en-US"/>
         </w:rPr>
         <w:drawing>
-          <wp:inline distT="0" distB="0" distL="0" distR="0" wp14:anchorId="3DD28C64" wp14:editId="5160B2C4">
+          <wp:inline distT="0" distB="0" distL="0" distR="0" wp14:anchorId="09055963" wp14:editId="2D42D839">
             <wp:extent cx="4776470" cy="2762885"/>
             <wp:effectExtent l="0" t="0" r="5080" b="0"/>
             <wp:docPr id="17" name="Image 17" descr="C:\Users\Christophe.LAMBERCY\AppData\Local\Skitch\Capture_d'écran_042015_121949_PM.jpg"/>
@@ -181,7 +181,7 @@
     <w:p/>
     <w:p>
       <w:pPr>
-        <w:pStyle w:val="Titre2"/>
+        <w:pStyle w:val="Heading2"/>
       </w:pPr>
       <w:r>
         <w:t>Etablissez la liste des types d’input supportés par les navigateurs Firefo</w:t>
@@ -195,7 +195,7 @@
       <w:hyperlink r:id="rId10" w:history="1">
         <w:r>
           <w:rPr>
-            <w:rStyle w:val="Lienhypertexte"/>
+            <w:rStyle w:val="Hyperlink"/>
           </w:rPr>
           <w:t>http://www.w3.org/TR/html5/</w:t>
         </w:r>
@@ -207,7 +207,7 @@
     <w:p/>
     <w:tbl>
       <w:tblPr>
-        <w:tblStyle w:val="Grillemoyenne3-Accent1"/>
+        <w:tblStyle w:val="MediumGrid3-Accent1"/>
         <w:tblW w:w="0" w:type="auto"/>
         <w:jc w:val="center"/>
         <w:tblLook w:val="04A0" w:firstRow="1" w:lastRow="0" w:firstColumn="1" w:lastColumn="0" w:noHBand="0" w:noVBand="1"/>
@@ -462,11 +462,10 @@
     <w:p/>
     <w:p>
       <w:pPr>
-        <w:pStyle w:val="Titre2"/>
+        <w:pStyle w:val="Heading2"/>
       </w:pPr>
       <w:bookmarkStart w:id="1" w:name="_Ref417899399"/>
       <w:r>
-        <w:lastRenderedPageBreak/>
         <w:t xml:space="preserve">Ajoutez, au formulaire de l’exercice </w:t>
       </w:r>
       <w:r>
@@ -500,10 +499,10 @@
       <w:r>
         <w:rPr>
           <w:noProof/>
-          <w:lang w:eastAsia="fr-CH"/>
+          <w:lang w:val="en-US"/>
         </w:rPr>
         <w:drawing>
-          <wp:inline distT="0" distB="0" distL="0" distR="0" wp14:anchorId="490449A4" wp14:editId="4489F5DD">
+          <wp:inline distT="0" distB="0" distL="0" distR="0" wp14:anchorId="786DDCF4" wp14:editId="29C287D2">
             <wp:extent cx="5038725" cy="3307715"/>
             <wp:effectExtent l="0" t="0" r="9525" b="6985"/>
             <wp:docPr id="2" name="Image 2" descr="C:\Users\Christophe.LAMBERCY\AppData\Local\Skitch\Capture_d'écran_042015_123324_PM.jpg"/>
@@ -555,7 +554,7 @@
     <w:p/>
     <w:p>
       <w:pPr>
-        <w:pStyle w:val="Titre2"/>
+        <w:pStyle w:val="Heading2"/>
       </w:pPr>
       <w:r>
         <w:lastRenderedPageBreak/>
@@ -603,7 +602,7 @@
     </w:p>
     <w:p>
       <w:pPr>
-        <w:pStyle w:val="Titre2"/>
+        <w:pStyle w:val="Heading2"/>
       </w:pPr>
       <w:r>
         <w:t>Créez un formulai</w:t>
@@ -626,7 +625,7 @@
       <w:hyperlink r:id="rId12" w:history="1">
         <w:r>
           <w:rPr>
-            <w:rStyle w:val="Lienhypertexte"/>
+            <w:rStyle w:val="Hyperlink"/>
           </w:rPr>
           <w:t>info@cpnv.ch</w:t>
         </w:r>
@@ -637,7 +636,7 @@
       <w:hyperlink r:id="rId13" w:history="1">
         <w:r>
           <w:rPr>
-            <w:rStyle w:val="Lienhypertexte"/>
+            <w:rStyle w:val="Hyperlink"/>
           </w:rPr>
           <w:t>media@cpnv.ch</w:t>
         </w:r>
@@ -648,7 +647,7 @@
       <w:hyperlink r:id="rId14" w:history="1">
         <w:r>
           <w:rPr>
-            <w:rStyle w:val="Lienhypertexte"/>
+            <w:rStyle w:val="Hyperlink"/>
           </w:rPr>
           <w:t>meca@cpnv.ch</w:t>
         </w:r>
@@ -659,7 +658,7 @@
       <w:hyperlink r:id="rId15" w:history="1">
         <w:r>
           <w:rPr>
-            <w:rStyle w:val="Lienhypertexte"/>
+            <w:rStyle w:val="Hyperlink"/>
           </w:rPr>
           <w:t>help@cpnv.ch</w:t>
         </w:r>
@@ -688,7 +687,7 @@
     </w:p>
     <w:p>
       <w:pPr>
-        <w:pStyle w:val="Titre2"/>
+        <w:pStyle w:val="Heading2"/>
       </w:pPr>
       <w:r>
         <w:t>Créez un formulaire permettant à un utilisateur de choisir son film préféré parmi une liste (de vot</w:t>
@@ -714,10 +713,10 @@
       <w:r>
         <w:rPr>
           <w:noProof/>
-          <w:lang w:eastAsia="fr-CH"/>
+          <w:lang w:val="en-US"/>
         </w:rPr>
         <w:drawing>
-          <wp:inline distT="0" distB="0" distL="0" distR="0" wp14:anchorId="5D8752EC" wp14:editId="2B850F23">
+          <wp:inline distT="0" distB="0" distL="0" distR="0" wp14:anchorId="26E1593C" wp14:editId="2E291363">
             <wp:extent cx="3122295" cy="2023110"/>
             <wp:effectExtent l="0" t="0" r="1905" b="0"/>
             <wp:docPr id="5" name="Image 5" descr="C:\Users\Christophe.LAMBERCY\AppData\Local\Skitch\Capture_d'écran_042715_121835_PM.jpg"/>
@@ -768,27 +767,46 @@
     </w:p>
     <w:p>
       <w:pPr>
-        <w:pStyle w:val="Titre2"/>
-      </w:pPr>
-      <w:r>
-        <w:t xml:space="preserve">Recréez le formulaire suivant de l’adresse </w:t>
-      </w:r>
-      <w:hyperlink r:id="rId17" w:history="1">
-        <w:r>
-          <w:rPr>
-            <w:rStyle w:val="Lienhypertexte"/>
-          </w:rPr>
-          <w:t>http://html5doctor.com/demos/forms/forms-example.html</w:t>
-        </w:r>
-      </w:hyperlink>
-      <w:r>
-        <w:t xml:space="preserve"> sans copier l’original et en traduisant les textes en fra</w:t>
-      </w:r>
-      <w:r>
-        <w:t>n</w:t>
+        <w:pStyle w:val="Heading2"/>
+      </w:pPr>
+      <w:r>
+        <w:t xml:space="preserve">Recréez le formulaire </w:t>
+      </w:r>
+      <w:r>
+        <w:t>à</w:t>
+      </w:r>
+      <w:r>
+        <w:t xml:space="preserve"> l’adresse </w:t>
       </w:r>
       <w:bookmarkStart w:id="2" w:name="_GoBack"/>
       <w:bookmarkEnd w:id="2"/>
+      <w:r>
+        <w:fldChar w:fldCharType="begin"/>
+      </w:r>
+      <w:r>
+        <w:instrText xml:space="preserve"> HYPERLINK "http://html5doctor.com/demos/forms/forms-example.html" </w:instrText>
+      </w:r>
+      <w:r>
+        <w:fldChar w:fldCharType="separate"/>
+      </w:r>
+      <w:r>
+        <w:rPr>
+          <w:rStyle w:val="Hyperlink"/>
+        </w:rPr>
+        <w:t>http://html5doctor.com/demos/forms/forms-example.html</w:t>
+      </w:r>
+      <w:r>
+        <w:rPr>
+          <w:rStyle w:val="Hyperlink"/>
+        </w:rPr>
+        <w:fldChar w:fldCharType="end"/>
+      </w:r>
+      <w:r>
+        <w:t xml:space="preserve"> sans copier l’original et en traduisant les textes en fra</w:t>
+      </w:r>
+      <w:r>
+        <w:t>n</w:t>
+      </w:r>
       <w:r>
         <w:t>çais.</w:t>
       </w:r>
@@ -799,8 +817,8 @@
     <w:p/>
     <w:p/>
     <w:sectPr>
-      <w:headerReference w:type="default" r:id="rId18"/>
-      <w:footerReference w:type="default" r:id="rId19"/>
+      <w:headerReference w:type="default" r:id="rId17"/>
+      <w:footerReference w:type="default" r:id="rId18"/>
       <w:pgSz w:w="11906" w:h="16838"/>
       <w:pgMar w:top="1417" w:right="1417" w:bottom="1417" w:left="1417" w:header="708" w:footer="708" w:gutter="0"/>
       <w:cols w:space="708"/>
@@ -811,7 +829,7 @@
 </file>
 
 <file path=word/endnotes.xml><?xml version="1.0" encoding="utf-8"?>
-<w:endnotes xmlns:wpc="http://schemas.microsoft.com/office/word/2010/wordprocessingCanvas" xmlns:mc="http://schemas.openxmlformats.org/markup-compatibility/2006" xmlns:o="urn:schemas-microsoft-com:office:office" xmlns:r="http://schemas.openxmlformats.org/officeDocument/2006/relationships" xmlns:m="http://schemas.openxmlformats.org/officeDocument/2006/math" xmlns:v="urn:schemas-microsoft-com:vml" xmlns:wp14="http://schemas.microsoft.com/office/word/2010/wordprocessingDrawing" xmlns:wp="http://schemas.openxmlformats.org/drawingml/2006/wordprocessingDrawing" xmlns:w10="urn:schemas-microsoft-com:office:word" xmlns:w="http://schemas.openxmlformats.org/wordprocessingml/2006/main" xmlns:w14="http://schemas.microsoft.com/office/word/2010/wordml" xmlns:wpg="http://schemas.microsoft.com/office/word/2010/wordprocessingGroup" xmlns:wpi="http://schemas.microsoft.com/office/word/2010/wordprocessingInk" xmlns:wne="http://schemas.microsoft.com/office/word/2006/wordml" xmlns:wps="http://schemas.microsoft.com/office/word/2010/wordprocessingShape" mc:Ignorable="w14 wp14">
+<w:endnotes xmlns:wpc="http://schemas.microsoft.com/office/word/2010/wordprocessingCanvas" xmlns:mo="http://schemas.microsoft.com/office/mac/office/2008/main" xmlns:mc="http://schemas.openxmlformats.org/markup-compatibility/2006" xmlns:mv="urn:schemas-microsoft-com:mac:vml" xmlns:o="urn:schemas-microsoft-com:office:office" xmlns:r="http://schemas.openxmlformats.org/officeDocument/2006/relationships" xmlns:m="http://schemas.openxmlformats.org/officeDocument/2006/math" xmlns:v="urn:schemas-microsoft-com:vml" xmlns:wp14="http://schemas.microsoft.com/office/word/2010/wordprocessingDrawing" xmlns:wp="http://schemas.openxmlformats.org/drawingml/2006/wordprocessingDrawing" xmlns:w10="urn:schemas-microsoft-com:office:word" xmlns:w="http://schemas.openxmlformats.org/wordprocessingml/2006/main" xmlns:w14="http://schemas.microsoft.com/office/word/2010/wordml" xmlns:wpg="http://schemas.microsoft.com/office/word/2010/wordprocessingGroup" xmlns:wpi="http://schemas.microsoft.com/office/word/2010/wordprocessingInk" xmlns:wne="http://schemas.microsoft.com/office/word/2006/wordml" xmlns:wps="http://schemas.microsoft.com/office/word/2010/wordprocessingShape" mc:Ignorable="w14 wp14">
   <w:endnote w:type="separator" w:id="-1">
     <w:p>
       <w:pPr>
@@ -836,7 +854,7 @@
 </file>
 
 <file path=word/footer1.xml><?xml version="1.0" encoding="utf-8"?>
-<w:ftr xmlns:wpc="http://schemas.microsoft.com/office/word/2010/wordprocessingCanvas" xmlns:mc="http://schemas.openxmlformats.org/markup-compatibility/2006" xmlns:o="urn:schemas-microsoft-com:office:office" xmlns:r="http://schemas.openxmlformats.org/officeDocument/2006/relationships" xmlns:m="http://schemas.openxmlformats.org/officeDocument/2006/math" xmlns:v="urn:schemas-microsoft-com:vml" xmlns:wp14="http://schemas.microsoft.com/office/word/2010/wordprocessingDrawing" xmlns:wp="http://schemas.openxmlformats.org/drawingml/2006/wordprocessingDrawing" xmlns:w10="urn:schemas-microsoft-com:office:word" xmlns:w="http://schemas.openxmlformats.org/wordprocessingml/2006/main" xmlns:w14="http://schemas.microsoft.com/office/word/2010/wordml" xmlns:wpg="http://schemas.microsoft.com/office/word/2010/wordprocessingGroup" xmlns:wpi="http://schemas.microsoft.com/office/word/2010/wordprocessingInk" xmlns:wne="http://schemas.microsoft.com/office/word/2006/wordml" xmlns:wps="http://schemas.microsoft.com/office/word/2010/wordprocessingShape" mc:Ignorable="w14 wp14">
+<w:ftr xmlns:wpc="http://schemas.microsoft.com/office/word/2010/wordprocessingCanvas" xmlns:mo="http://schemas.microsoft.com/office/mac/office/2008/main" xmlns:mc="http://schemas.openxmlformats.org/markup-compatibility/2006" xmlns:mv="urn:schemas-microsoft-com:mac:vml" xmlns:o="urn:schemas-microsoft-com:office:office" xmlns:r="http://schemas.openxmlformats.org/officeDocument/2006/relationships" xmlns:m="http://schemas.openxmlformats.org/officeDocument/2006/math" xmlns:v="urn:schemas-microsoft-com:vml" xmlns:wp14="http://schemas.microsoft.com/office/word/2010/wordprocessingDrawing" xmlns:wp="http://schemas.openxmlformats.org/drawingml/2006/wordprocessingDrawing" xmlns:w10="urn:schemas-microsoft-com:office:word" xmlns:w="http://schemas.openxmlformats.org/wordprocessingml/2006/main" xmlns:w14="http://schemas.microsoft.com/office/word/2010/wordml" xmlns:wpg="http://schemas.microsoft.com/office/word/2010/wordprocessingGroup" xmlns:wpi="http://schemas.microsoft.com/office/word/2010/wordprocessingInk" xmlns:wne="http://schemas.microsoft.com/office/word/2006/wordml" xmlns:wps="http://schemas.microsoft.com/office/word/2010/wordprocessingShape" mc:Ignorable="w14 wp14">
   <w:tbl>
     <w:tblPr>
       <w:tblW w:w="5000" w:type="pct"/>
@@ -857,7 +875,7 @@
         </w:tcPr>
         <w:p>
           <w:pPr>
-            <w:pStyle w:val="Pieddepage"/>
+            <w:pStyle w:val="Footer"/>
             <w:jc w:val="right"/>
             <w:rPr>
               <w:b/>
@@ -945,7 +963,7 @@
         </w:tcPr>
         <w:p>
           <w:pPr>
-            <w:pStyle w:val="Pieddepage"/>
+            <w:pStyle w:val="Footer"/>
           </w:pPr>
           <w:r>
             <w:t>CPNV / CLY / 2015-04-20</w:t>
@@ -954,19 +972,27 @@
             <w:t xml:space="preserve"> </w:t>
           </w:r>
         </w:p>
+        <w:p>
+          <w:pPr>
+            <w:pStyle w:val="Footer"/>
+          </w:pPr>
+          <w:r>
+            <w:t xml:space="preserve">https://github.com/media-cpnv-ch/cours-html-1ere.git </w:t>
+          </w:r>
+        </w:p>
       </w:tc>
     </w:tr>
   </w:tbl>
   <w:p>
     <w:pPr>
-      <w:pStyle w:val="Pieddepage"/>
+      <w:pStyle w:val="Footer"/>
     </w:pPr>
   </w:p>
 </w:ftr>
 </file>
 
 <file path=word/footnotes.xml><?xml version="1.0" encoding="utf-8"?>
-<w:footnotes xmlns:wpc="http://schemas.microsoft.com/office/word/2010/wordprocessingCanvas" xmlns:mc="http://schemas.openxmlformats.org/markup-compatibility/2006" xmlns:o="urn:schemas-microsoft-com:office:office" xmlns:r="http://schemas.openxmlformats.org/officeDocument/2006/relationships" xmlns:m="http://schemas.openxmlformats.org/officeDocument/2006/math" xmlns:v="urn:schemas-microsoft-com:vml" xmlns:wp14="http://schemas.microsoft.com/office/word/2010/wordprocessingDrawing" xmlns:wp="http://schemas.openxmlformats.org/drawingml/2006/wordprocessingDrawing" xmlns:w10="urn:schemas-microsoft-com:office:word" xmlns:w="http://schemas.openxmlformats.org/wordprocessingml/2006/main" xmlns:w14="http://schemas.microsoft.com/office/word/2010/wordml" xmlns:wpg="http://schemas.microsoft.com/office/word/2010/wordprocessingGroup" xmlns:wpi="http://schemas.microsoft.com/office/word/2010/wordprocessingInk" xmlns:wne="http://schemas.microsoft.com/office/word/2006/wordml" xmlns:wps="http://schemas.microsoft.com/office/word/2010/wordprocessingShape" mc:Ignorable="w14 wp14">
+<w:footnotes xmlns:wpc="http://schemas.microsoft.com/office/word/2010/wordprocessingCanvas" xmlns:mo="http://schemas.microsoft.com/office/mac/office/2008/main" xmlns:mc="http://schemas.openxmlformats.org/markup-compatibility/2006" xmlns:mv="urn:schemas-microsoft-com:mac:vml" xmlns:o="urn:schemas-microsoft-com:office:office" xmlns:r="http://schemas.openxmlformats.org/officeDocument/2006/relationships" xmlns:m="http://schemas.openxmlformats.org/officeDocument/2006/math" xmlns:v="urn:schemas-microsoft-com:vml" xmlns:wp14="http://schemas.microsoft.com/office/word/2010/wordprocessingDrawing" xmlns:wp="http://schemas.openxmlformats.org/drawingml/2006/wordprocessingDrawing" xmlns:w10="urn:schemas-microsoft-com:office:word" xmlns:w="http://schemas.openxmlformats.org/wordprocessingml/2006/main" xmlns:w14="http://schemas.microsoft.com/office/word/2010/wordml" xmlns:wpg="http://schemas.microsoft.com/office/word/2010/wordprocessingGroup" xmlns:wpi="http://schemas.microsoft.com/office/word/2010/wordprocessingInk" xmlns:wne="http://schemas.microsoft.com/office/word/2006/wordml" xmlns:wps="http://schemas.microsoft.com/office/word/2010/wordprocessingShape" mc:Ignorable="w14 wp14">
   <w:footnote w:type="separator" w:id="-1">
     <w:p>
       <w:pPr>
@@ -991,10 +1017,10 @@
 </file>
 
 <file path=word/header1.xml><?xml version="1.0" encoding="utf-8"?>
-<w:hdr xmlns:wpc="http://schemas.microsoft.com/office/word/2010/wordprocessingCanvas" xmlns:mc="http://schemas.openxmlformats.org/markup-compatibility/2006" xmlns:o="urn:schemas-microsoft-com:office:office" xmlns:r="http://schemas.openxmlformats.org/officeDocument/2006/relationships" xmlns:m="http://schemas.openxmlformats.org/officeDocument/2006/math" xmlns:v="urn:schemas-microsoft-com:vml" xmlns:wp14="http://schemas.microsoft.com/office/word/2010/wordprocessingDrawing" xmlns:wp="http://schemas.openxmlformats.org/drawingml/2006/wordprocessingDrawing" xmlns:w10="urn:schemas-microsoft-com:office:word" xmlns:w="http://schemas.openxmlformats.org/wordprocessingml/2006/main" xmlns:w14="http://schemas.microsoft.com/office/word/2010/wordml" xmlns:wpg="http://schemas.microsoft.com/office/word/2010/wordprocessingGroup" xmlns:wpi="http://schemas.microsoft.com/office/word/2010/wordprocessingInk" xmlns:wne="http://schemas.microsoft.com/office/word/2006/wordml" xmlns:wps="http://schemas.microsoft.com/office/word/2010/wordprocessingShape" mc:Ignorable="w14 wp14">
+<w:hdr xmlns:wpc="http://schemas.microsoft.com/office/word/2010/wordprocessingCanvas" xmlns:mo="http://schemas.microsoft.com/office/mac/office/2008/main" xmlns:mc="http://schemas.openxmlformats.org/markup-compatibility/2006" xmlns:mv="urn:schemas-microsoft-com:mac:vml" xmlns:o="urn:schemas-microsoft-com:office:office" xmlns:r="http://schemas.openxmlformats.org/officeDocument/2006/relationships" xmlns:m="http://schemas.openxmlformats.org/officeDocument/2006/math" xmlns:v="urn:schemas-microsoft-com:vml" xmlns:wp14="http://schemas.microsoft.com/office/word/2010/wordprocessingDrawing" xmlns:wp="http://schemas.openxmlformats.org/drawingml/2006/wordprocessingDrawing" xmlns:w10="urn:schemas-microsoft-com:office:word" xmlns:w="http://schemas.openxmlformats.org/wordprocessingml/2006/main" xmlns:w14="http://schemas.microsoft.com/office/word/2010/wordml" xmlns:wpg="http://schemas.microsoft.com/office/word/2010/wordprocessingGroup" xmlns:wpi="http://schemas.microsoft.com/office/word/2010/wordprocessingInk" xmlns:wne="http://schemas.microsoft.com/office/word/2006/wordml" xmlns:wps="http://schemas.microsoft.com/office/word/2010/wordprocessingShape" mc:Ignorable="w14 wp14">
   <w:p>
     <w:pPr>
-      <w:pStyle w:val="En-tte"/>
+      <w:pStyle w:val="Header"/>
       <w:pBdr>
         <w:bottom w:val="single" w:sz="4" w:space="1" w:color="auto"/>
       </w:pBdr>
@@ -1007,10 +1033,10 @@
     <w:r>
       <w:rPr>
         <w:noProof/>
-        <w:lang w:eastAsia="fr-CH"/>
+        <w:lang w:val="en-US"/>
       </w:rPr>
       <w:drawing>
-        <wp:anchor distT="0" distB="0" distL="114300" distR="114300" simplePos="0" relativeHeight="251658240" behindDoc="1" locked="0" layoutInCell="1" allowOverlap="1" wp14:anchorId="4C8164A3" wp14:editId="1AFE986F">
+        <wp:anchor distT="0" distB="0" distL="114300" distR="114300" simplePos="0" relativeHeight="251658240" behindDoc="1" locked="0" layoutInCell="1" allowOverlap="1" wp14:anchorId="61FF8F1F" wp14:editId="242287AF">
           <wp:simplePos x="0" y="0"/>
           <wp:positionH relativeFrom="column">
             <wp:posOffset>-5080</wp:posOffset>
@@ -1093,7 +1119,7 @@
   </w:p>
   <w:p>
     <w:pPr>
-      <w:pStyle w:val="En-tte"/>
+      <w:pStyle w:val="Header"/>
       <w:pBdr>
         <w:bottom w:val="single" w:sz="4" w:space="1" w:color="auto"/>
       </w:pBdr>
@@ -1105,7 +1131,7 @@
   </w:p>
   <w:p>
     <w:pPr>
-      <w:pStyle w:val="En-tte"/>
+      <w:pStyle w:val="Header"/>
       <w:pBdr>
         <w:bottom w:val="single" w:sz="4" w:space="1" w:color="auto"/>
       </w:pBdr>
@@ -1124,7 +1150,7 @@
         <w:sz w:val="28"/>
         <w:szCs w:val="28"/>
       </w:rPr>
-      <w:t>Le langage HTML5</w:t>
+      <w:t>HTML5</w:t>
     </w:r>
     <w:r>
       <w:rPr>
@@ -1132,14 +1158,22 @@
         <w:sz w:val="28"/>
         <w:szCs w:val="28"/>
       </w:rPr>
-      <w:t xml:space="preserve"> / Les formulaires</w:t>
+      <w:t xml:space="preserve"> / CSS :</w:t>
+    </w:r>
+    <w:r>
+      <w:rPr>
+        <w:b/>
+        <w:sz w:val="28"/>
+        <w:szCs w:val="28"/>
+      </w:rPr>
+      <w:t xml:space="preserve"> Les formulaires</w:t>
     </w:r>
   </w:p>
 </w:hdr>
 </file>
 
 <file path=word/numbering.xml><?xml version="1.0" encoding="utf-8"?>
-<w:numbering xmlns:wpc="http://schemas.microsoft.com/office/word/2010/wordprocessingCanvas" xmlns:mc="http://schemas.openxmlformats.org/markup-compatibility/2006" xmlns:o="urn:schemas-microsoft-com:office:office" xmlns:r="http://schemas.openxmlformats.org/officeDocument/2006/relationships" xmlns:m="http://schemas.openxmlformats.org/officeDocument/2006/math" xmlns:v="urn:schemas-microsoft-com:vml" xmlns:wp14="http://schemas.microsoft.com/office/word/2010/wordprocessingDrawing" xmlns:wp="http://schemas.openxmlformats.org/drawingml/2006/wordprocessingDrawing" xmlns:w10="urn:schemas-microsoft-com:office:word" xmlns:w="http://schemas.openxmlformats.org/wordprocessingml/2006/main" xmlns:w14="http://schemas.microsoft.com/office/word/2010/wordml" xmlns:wpg="http://schemas.microsoft.com/office/word/2010/wordprocessingGroup" xmlns:wpi="http://schemas.microsoft.com/office/word/2010/wordprocessingInk" xmlns:wne="http://schemas.microsoft.com/office/word/2006/wordml" xmlns:wps="http://schemas.microsoft.com/office/word/2010/wordprocessingShape" mc:Ignorable="w14 wp14">
+<w:numbering xmlns:wpc="http://schemas.microsoft.com/office/word/2010/wordprocessingCanvas" xmlns:mo="http://schemas.microsoft.com/office/mac/office/2008/main" xmlns:mc="http://schemas.openxmlformats.org/markup-compatibility/2006" xmlns:mv="urn:schemas-microsoft-com:mac:vml" xmlns:o="urn:schemas-microsoft-com:office:office" xmlns:r="http://schemas.openxmlformats.org/officeDocument/2006/relationships" xmlns:m="http://schemas.openxmlformats.org/officeDocument/2006/math" xmlns:v="urn:schemas-microsoft-com:vml" xmlns:wp14="http://schemas.microsoft.com/office/word/2010/wordprocessingDrawing" xmlns:wp="http://schemas.openxmlformats.org/drawingml/2006/wordprocessingDrawing" xmlns:w10="urn:schemas-microsoft-com:office:word" xmlns:w="http://schemas.openxmlformats.org/wordprocessingml/2006/main" xmlns:w14="http://schemas.microsoft.com/office/word/2010/wordml" xmlns:wpg="http://schemas.microsoft.com/office/word/2010/wordprocessingGroup" xmlns:wpi="http://schemas.microsoft.com/office/word/2010/wordprocessingInk" xmlns:wne="http://schemas.microsoft.com/office/word/2006/wordml" xmlns:wps="http://schemas.microsoft.com/office/word/2010/wordprocessingShape" mc:Ignorable="w14 wp14">
   <w:abstractNum w:abstractNumId="0">
     <w:nsid w:val="0D9D6F8E"/>
     <w:multiLevelType w:val="hybridMultilevel"/>
@@ -1147,7 +1181,7 @@
     <w:lvl w:ilvl="0" w:tplc="62AE1B2E">
       <w:start w:val="1"/>
       <w:numFmt w:val="decimal"/>
-      <w:pStyle w:val="Titre2"/>
+      <w:pStyle w:val="Heading2"/>
       <w:lvlText w:val="%1."/>
       <w:lvlJc w:val="left"/>
       <w:pPr>
@@ -1550,7 +1584,7 @@
       </w:pPr>
     </w:pPrDefault>
   </w:docDefaults>
-  <w:latentStyles w:defLockedState="0" w:defUIPriority="99" w:defSemiHidden="1" w:defUnhideWhenUsed="1" w:defQFormat="0" w:count="267">
+  <w:latentStyles w:defLockedState="0" w:defUIPriority="99" w:defSemiHidden="1" w:defUnhideWhenUsed="1" w:defQFormat="0" w:count="276">
     <w:lsdException w:name="Normal" w:semiHidden="0" w:uiPriority="0" w:unhideWhenUsed="0" w:qFormat="1"/>
     <w:lsdException w:name="heading 1" w:semiHidden="0" w:uiPriority="9" w:unhideWhenUsed="0" w:qFormat="1"/>
     <w:lsdException w:name="heading 2" w:uiPriority="9" w:qFormat="1"/>
@@ -1693,11 +1727,11 @@
     <w:name w:val="Normal"/>
     <w:qFormat/>
   </w:style>
-  <w:style w:type="paragraph" w:styleId="Titre1">
+  <w:style w:type="paragraph" w:styleId="Heading1">
     <w:name w:val="heading 1"/>
     <w:basedOn w:val="Normal"/>
     <w:next w:val="Normal"/>
-    <w:link w:val="Titre1Car"/>
+    <w:link w:val="Heading1Char"/>
     <w:uiPriority w:val="9"/>
     <w:qFormat/>
     <w:rsid w:val="00B24108"/>
@@ -1716,11 +1750,11 @@
       <w:szCs w:val="28"/>
     </w:rPr>
   </w:style>
-  <w:style w:type="paragraph" w:styleId="Titre2">
+  <w:style w:type="paragraph" w:styleId="Heading2">
     <w:name w:val="heading 2"/>
     <w:basedOn w:val="Normal"/>
     <w:next w:val="Normal"/>
-    <w:link w:val="Titre2Car"/>
+    <w:link w:val="Heading2Char"/>
     <w:uiPriority w:val="9"/>
     <w:unhideWhenUsed/>
     <w:qFormat/>
@@ -1743,13 +1777,13 @@
       <w:szCs w:val="26"/>
     </w:rPr>
   </w:style>
-  <w:style w:type="character" w:default="1" w:styleId="Policepardfaut">
+  <w:style w:type="character" w:default="1" w:styleId="DefaultParagraphFont">
     <w:name w:val="Default Paragraph Font"/>
     <w:uiPriority w:val="1"/>
     <w:semiHidden/>
     <w:unhideWhenUsed/>
   </w:style>
-  <w:style w:type="table" w:default="1" w:styleId="TableauNormal">
+  <w:style w:type="table" w:default="1" w:styleId="TableNormal">
     <w:name w:val="Normal Table"/>
     <w:uiPriority w:val="99"/>
     <w:semiHidden/>
@@ -1764,16 +1798,16 @@
       </w:tblCellMar>
     </w:tblPr>
   </w:style>
-  <w:style w:type="numbering" w:default="1" w:styleId="Aucuneliste">
+  <w:style w:type="numbering" w:default="1" w:styleId="NoList">
     <w:name w:val="No List"/>
     <w:uiPriority w:val="99"/>
     <w:semiHidden/>
     <w:unhideWhenUsed/>
   </w:style>
-  <w:style w:type="paragraph" w:styleId="Textedebulles">
+  <w:style w:type="paragraph" w:styleId="BalloonText">
     <w:name w:val="Balloon Text"/>
     <w:basedOn w:val="Normal"/>
-    <w:link w:val="TextedebullesCar"/>
+    <w:link w:val="BalloonTextChar"/>
     <w:uiPriority w:val="99"/>
     <w:semiHidden/>
     <w:unhideWhenUsed/>
@@ -1787,10 +1821,10 @@
       <w:szCs w:val="16"/>
     </w:rPr>
   </w:style>
-  <w:style w:type="character" w:customStyle="1" w:styleId="TextedebullesCar">
-    <w:name w:val="Texte de bulles Car"/>
-    <w:basedOn w:val="Policepardfaut"/>
-    <w:link w:val="Textedebulles"/>
+  <w:style w:type="character" w:customStyle="1" w:styleId="BalloonTextChar">
+    <w:name w:val="Balloon Text Char"/>
+    <w:basedOn w:val="DefaultParagraphFont"/>
+    <w:link w:val="BalloonText"/>
     <w:uiPriority w:val="99"/>
     <w:semiHidden/>
     <w:rsid w:val="00A324BE"/>
@@ -1800,10 +1834,10 @@
       <w:szCs w:val="16"/>
     </w:rPr>
   </w:style>
-  <w:style w:type="character" w:customStyle="1" w:styleId="Titre2Car">
-    <w:name w:val="Titre 2 Car"/>
-    <w:basedOn w:val="Policepardfaut"/>
-    <w:link w:val="Titre2"/>
+  <w:style w:type="character" w:customStyle="1" w:styleId="Heading2Char">
+    <w:name w:val="Heading 2 Char"/>
+    <w:basedOn w:val="DefaultParagraphFont"/>
+    <w:link w:val="Heading2"/>
     <w:uiPriority w:val="9"/>
     <w:rsid w:val="00873496"/>
     <w:rPr>
@@ -1815,10 +1849,10 @@
       <w:szCs w:val="26"/>
     </w:rPr>
   </w:style>
-  <w:style w:type="character" w:customStyle="1" w:styleId="Titre1Car">
-    <w:name w:val="Titre 1 Car"/>
-    <w:basedOn w:val="Policepardfaut"/>
-    <w:link w:val="Titre1"/>
+  <w:style w:type="character" w:customStyle="1" w:styleId="Heading1Char">
+    <w:name w:val="Heading 1 Char"/>
+    <w:basedOn w:val="DefaultParagraphFont"/>
+    <w:link w:val="Heading1"/>
     <w:uiPriority w:val="9"/>
     <w:rsid w:val="00B24108"/>
     <w:rPr>
@@ -1830,10 +1864,10 @@
       <w:szCs w:val="28"/>
     </w:rPr>
   </w:style>
-  <w:style w:type="paragraph" w:styleId="En-tte">
+  <w:style w:type="paragraph" w:styleId="Header">
     <w:name w:val="header"/>
     <w:basedOn w:val="Normal"/>
-    <w:link w:val="En-tteCar"/>
+    <w:link w:val="HeaderChar"/>
     <w:uiPriority w:val="99"/>
     <w:unhideWhenUsed/>
     <w:rsid w:val="00E8107D"/>
@@ -1845,17 +1879,17 @@
       <w:spacing w:after="0" w:line="240" w:lineRule="auto"/>
     </w:pPr>
   </w:style>
-  <w:style w:type="character" w:customStyle="1" w:styleId="En-tteCar">
-    <w:name w:val="En-tête Car"/>
-    <w:basedOn w:val="Policepardfaut"/>
-    <w:link w:val="En-tte"/>
+  <w:style w:type="character" w:customStyle="1" w:styleId="HeaderChar">
+    <w:name w:val="Header Char"/>
+    <w:basedOn w:val="DefaultParagraphFont"/>
+    <w:link w:val="Header"/>
     <w:uiPriority w:val="99"/>
     <w:rsid w:val="00E8107D"/>
   </w:style>
-  <w:style w:type="paragraph" w:styleId="Pieddepage">
+  <w:style w:type="paragraph" w:styleId="Footer">
     <w:name w:val="footer"/>
     <w:basedOn w:val="Normal"/>
-    <w:link w:val="PieddepageCar"/>
+    <w:link w:val="FooterChar"/>
     <w:uiPriority w:val="99"/>
     <w:unhideWhenUsed/>
     <w:rsid w:val="00E8107D"/>
@@ -1867,16 +1901,16 @@
       <w:spacing w:after="0" w:line="240" w:lineRule="auto"/>
     </w:pPr>
   </w:style>
-  <w:style w:type="character" w:customStyle="1" w:styleId="PieddepageCar">
-    <w:name w:val="Pied de page Car"/>
-    <w:basedOn w:val="Policepardfaut"/>
-    <w:link w:val="Pieddepage"/>
+  <w:style w:type="character" w:customStyle="1" w:styleId="FooterChar">
+    <w:name w:val="Footer Char"/>
+    <w:basedOn w:val="DefaultParagraphFont"/>
+    <w:link w:val="Footer"/>
     <w:uiPriority w:val="99"/>
     <w:rsid w:val="00E8107D"/>
   </w:style>
-  <w:style w:type="character" w:styleId="Lienhypertexte">
+  <w:style w:type="character" w:styleId="Hyperlink">
     <w:name w:val="Hyperlink"/>
-    <w:basedOn w:val="Policepardfaut"/>
+    <w:basedOn w:val="DefaultParagraphFont"/>
     <w:uiPriority w:val="99"/>
     <w:unhideWhenUsed/>
     <w:rsid w:val="004A1924"/>
@@ -1885,7 +1919,7 @@
       <w:u w:val="single"/>
     </w:rPr>
   </w:style>
-  <w:style w:type="paragraph" w:styleId="Paragraphedeliste">
+  <w:style w:type="paragraph" w:styleId="ListParagraph">
     <w:name w:val="List Paragraph"/>
     <w:basedOn w:val="Normal"/>
     <w:uiPriority w:val="34"/>
@@ -1896,9 +1930,9 @@
       <w:contextualSpacing/>
     </w:pPr>
   </w:style>
-  <w:style w:type="table" w:styleId="Grilledutableau">
+  <w:style w:type="table" w:styleId="TableGrid">
     <w:name w:val="Table Grid"/>
-    <w:basedOn w:val="TableauNormal"/>
+    <w:basedOn w:val="TableNormal"/>
     <w:uiPriority w:val="59"/>
     <w:rsid w:val="008720E9"/>
     <w:pPr>
@@ -1922,9 +1956,9 @@
       </w:tblCellMar>
     </w:tblPr>
   </w:style>
-  <w:style w:type="table" w:styleId="Tramemoyenne2-Accent1">
+  <w:style w:type="table" w:styleId="MediumShading2-Accent1">
     <w:name w:val="Medium Shading 2 Accent 1"/>
-    <w:basedOn w:val="TableauNormal"/>
+    <w:basedOn w:val="TableNormal"/>
     <w:uiPriority w:val="64"/>
     <w:rsid w:val="008720E9"/>
     <w:pPr>
@@ -2071,9 +2105,9 @@
       </w:tcPr>
     </w:tblStylePr>
   </w:style>
-  <w:style w:type="table" w:styleId="Grillemoyenne3-Accent1">
+  <w:style w:type="table" w:styleId="MediumGrid3-Accent1">
     <w:name w:val="Medium Grid 3 Accent 1"/>
-    <w:basedOn w:val="TableauNormal"/>
+    <w:basedOn w:val="TableNormal"/>
     <w:uiPriority w:val="69"/>
     <w:rsid w:val="008720E9"/>
     <w:pPr>
@@ -2216,7 +2250,7 @@
 </file>
 
 <file path=word/stylesWithEffects.xml><?xml version="1.0" encoding="utf-8"?>
-<w:styles xmlns:wpc="http://schemas.microsoft.com/office/word/2010/wordprocessingCanvas" xmlns:mc="http://schemas.openxmlformats.org/markup-compatibility/2006" xmlns:o="urn:schemas-microsoft-com:office:office" xmlns:r="http://schemas.openxmlformats.org/officeDocument/2006/relationships" xmlns:m="http://schemas.openxmlformats.org/officeDocument/2006/math" xmlns:v="urn:schemas-microsoft-com:vml" xmlns:wp14="http://schemas.microsoft.com/office/word/2010/wordprocessingDrawing" xmlns:wp="http://schemas.openxmlformats.org/drawingml/2006/wordprocessingDrawing" xmlns:w10="urn:schemas-microsoft-com:office:word" xmlns:w="http://schemas.openxmlformats.org/wordprocessingml/2006/main" xmlns:w14="http://schemas.microsoft.com/office/word/2010/wordml" xmlns:wpg="http://schemas.microsoft.com/office/word/2010/wordprocessingGroup" xmlns:wpi="http://schemas.microsoft.com/office/word/2010/wordprocessingInk" xmlns:wne="http://schemas.microsoft.com/office/word/2006/wordml" xmlns:wps="http://schemas.microsoft.com/office/word/2010/wordprocessingShape" mc:Ignorable="w14 wp14">
+<w:styles xmlns:wpc="http://schemas.microsoft.com/office/word/2010/wordprocessingCanvas" xmlns:mo="http://schemas.microsoft.com/office/mac/office/2008/main" xmlns:mc="http://schemas.openxmlformats.org/markup-compatibility/2006" xmlns:mv="urn:schemas-microsoft-com:mac:vml" xmlns:o="urn:schemas-microsoft-com:office:office" xmlns:r="http://schemas.openxmlformats.org/officeDocument/2006/relationships" xmlns:m="http://schemas.openxmlformats.org/officeDocument/2006/math" xmlns:v="urn:schemas-microsoft-com:vml" xmlns:wp14="http://schemas.microsoft.com/office/word/2010/wordprocessingDrawing" xmlns:wp="http://schemas.openxmlformats.org/drawingml/2006/wordprocessingDrawing" xmlns:w10="urn:schemas-microsoft-com:office:word" xmlns:w="http://schemas.openxmlformats.org/wordprocessingml/2006/main" xmlns:w14="http://schemas.microsoft.com/office/word/2010/wordml" xmlns:wpg="http://schemas.microsoft.com/office/word/2010/wordprocessingGroup" xmlns:wpi="http://schemas.microsoft.com/office/word/2010/wordprocessingInk" xmlns:wne="http://schemas.microsoft.com/office/word/2006/wordml" xmlns:wps="http://schemas.microsoft.com/office/word/2010/wordprocessingShape" mc:Ignorable="w14 wp14">
   <w:docDefaults>
     <w:rPrDefault>
       <w:rPr>
@@ -2232,7 +2266,7 @@
       </w:pPr>
     </w:pPrDefault>
   </w:docDefaults>
-  <w:latentStyles w:defLockedState="0" w:defUIPriority="99" w:defSemiHidden="1" w:defUnhideWhenUsed="1" w:defQFormat="0" w:count="267">
+  <w:latentStyles w:defLockedState="0" w:defUIPriority="99" w:defSemiHidden="1" w:defUnhideWhenUsed="1" w:defQFormat="0" w:count="276">
     <w:lsdException w:name="Normal" w:semiHidden="0" w:uiPriority="0" w:unhideWhenUsed="0" w:qFormat="1"/>
     <w:lsdException w:name="heading 1" w:semiHidden="0" w:uiPriority="9" w:unhideWhenUsed="0" w:qFormat="1"/>
     <w:lsdException w:name="heading 2" w:uiPriority="9" w:qFormat="1"/>
@@ -2375,11 +2409,11 @@
     <w:name w:val="Normal"/>
     <w:qFormat/>
   </w:style>
-  <w:style w:type="paragraph" w:styleId="Titre1">
+  <w:style w:type="paragraph" w:styleId="Heading1">
     <w:name w:val="heading 1"/>
     <w:basedOn w:val="Normal"/>
     <w:next w:val="Normal"/>
-    <w:link w:val="Titre1Car"/>
+    <w:link w:val="Heading1Char"/>
     <w:uiPriority w:val="9"/>
     <w:qFormat/>
     <w:rsid w:val="00B24108"/>
@@ -2398,11 +2432,11 @@
       <w:szCs w:val="28"/>
     </w:rPr>
   </w:style>
-  <w:style w:type="paragraph" w:styleId="Titre2">
+  <w:style w:type="paragraph" w:styleId="Heading2">
     <w:name w:val="heading 2"/>
     <w:basedOn w:val="Normal"/>
     <w:next w:val="Normal"/>
-    <w:link w:val="Titre2Car"/>
+    <w:link w:val="Heading2Char"/>
     <w:uiPriority w:val="9"/>
     <w:unhideWhenUsed/>
     <w:qFormat/>
@@ -2425,13 +2459,13 @@
       <w:szCs w:val="26"/>
     </w:rPr>
   </w:style>
-  <w:style w:type="character" w:default="1" w:styleId="Policepardfaut">
+  <w:style w:type="character" w:default="1" w:styleId="DefaultParagraphFont">
     <w:name w:val="Default Paragraph Font"/>
     <w:uiPriority w:val="1"/>
     <w:semiHidden/>
     <w:unhideWhenUsed/>
   </w:style>
-  <w:style w:type="table" w:default="1" w:styleId="TableauNormal">
+  <w:style w:type="table" w:default="1" w:styleId="TableNormal">
     <w:name w:val="Normal Table"/>
     <w:uiPriority w:val="99"/>
     <w:semiHidden/>
@@ -2446,16 +2480,16 @@
       </w:tblCellMar>
     </w:tblPr>
   </w:style>
-  <w:style w:type="numbering" w:default="1" w:styleId="Aucuneliste">
+  <w:style w:type="numbering" w:default="1" w:styleId="NoList">
     <w:name w:val="No List"/>
     <w:uiPriority w:val="99"/>
     <w:semiHidden/>
     <w:unhideWhenUsed/>
   </w:style>
-  <w:style w:type="paragraph" w:styleId="Textedebulles">
+  <w:style w:type="paragraph" w:styleId="BalloonText">
     <w:name w:val="Balloon Text"/>
     <w:basedOn w:val="Normal"/>
-    <w:link w:val="TextedebullesCar"/>
+    <w:link w:val="BalloonTextChar"/>
     <w:uiPriority w:val="99"/>
     <w:semiHidden/>
     <w:unhideWhenUsed/>
@@ -2469,10 +2503,10 @@
       <w:szCs w:val="16"/>
     </w:rPr>
   </w:style>
-  <w:style w:type="character" w:customStyle="1" w:styleId="TextedebullesCar">
-    <w:name w:val="Texte de bulles Car"/>
-    <w:basedOn w:val="Policepardfaut"/>
-    <w:link w:val="Textedebulles"/>
+  <w:style w:type="character" w:customStyle="1" w:styleId="BalloonTextChar">
+    <w:name w:val="Balloon Text Char"/>
+    <w:basedOn w:val="DefaultParagraphFont"/>
+    <w:link w:val="BalloonText"/>
     <w:uiPriority w:val="99"/>
     <w:semiHidden/>
     <w:rsid w:val="00A324BE"/>
@@ -2482,10 +2516,10 @@
       <w:szCs w:val="16"/>
     </w:rPr>
   </w:style>
-  <w:style w:type="character" w:customStyle="1" w:styleId="Titre2Car">
-    <w:name w:val="Titre 2 Car"/>
-    <w:basedOn w:val="Policepardfaut"/>
-    <w:link w:val="Titre2"/>
+  <w:style w:type="character" w:customStyle="1" w:styleId="Heading2Char">
+    <w:name w:val="Heading 2 Char"/>
+    <w:basedOn w:val="DefaultParagraphFont"/>
+    <w:link w:val="Heading2"/>
     <w:uiPriority w:val="9"/>
     <w:rsid w:val="00873496"/>
     <w:rPr>
@@ -2497,10 +2531,10 @@
       <w:szCs w:val="26"/>
     </w:rPr>
   </w:style>
-  <w:style w:type="character" w:customStyle="1" w:styleId="Titre1Car">
-    <w:name w:val="Titre 1 Car"/>
-    <w:basedOn w:val="Policepardfaut"/>
-    <w:link w:val="Titre1"/>
+  <w:style w:type="character" w:customStyle="1" w:styleId="Heading1Char">
+    <w:name w:val="Heading 1 Char"/>
+    <w:basedOn w:val="DefaultParagraphFont"/>
+    <w:link w:val="Heading1"/>
     <w:uiPriority w:val="9"/>
     <w:rsid w:val="00B24108"/>
     <w:rPr>
@@ -2512,10 +2546,10 @@
       <w:szCs w:val="28"/>
     </w:rPr>
   </w:style>
-  <w:style w:type="paragraph" w:styleId="En-tte">
+  <w:style w:type="paragraph" w:styleId="Header">
     <w:name w:val="header"/>
     <w:basedOn w:val="Normal"/>
-    <w:link w:val="En-tteCar"/>
+    <w:link w:val="HeaderChar"/>
     <w:uiPriority w:val="99"/>
     <w:unhideWhenUsed/>
     <w:rsid w:val="00E8107D"/>
@@ -2527,17 +2561,17 @@
       <w:spacing w:after="0" w:line="240" w:lineRule="auto"/>
     </w:pPr>
   </w:style>
-  <w:style w:type="character" w:customStyle="1" w:styleId="En-tteCar">
-    <w:name w:val="En-tête Car"/>
-    <w:basedOn w:val="Policepardfaut"/>
-    <w:link w:val="En-tte"/>
+  <w:style w:type="character" w:customStyle="1" w:styleId="HeaderChar">
+    <w:name w:val="Header Char"/>
+    <w:basedOn w:val="DefaultParagraphFont"/>
+    <w:link w:val="Header"/>
     <w:uiPriority w:val="99"/>
     <w:rsid w:val="00E8107D"/>
   </w:style>
-  <w:style w:type="paragraph" w:styleId="Pieddepage">
+  <w:style w:type="paragraph" w:styleId="Footer">
     <w:name w:val="footer"/>
     <w:basedOn w:val="Normal"/>
-    <w:link w:val="PieddepageCar"/>
+    <w:link w:val="FooterChar"/>
     <w:uiPriority w:val="99"/>
     <w:unhideWhenUsed/>
     <w:rsid w:val="00E8107D"/>
@@ -2549,16 +2583,16 @@
       <w:spacing w:after="0" w:line="240" w:lineRule="auto"/>
     </w:pPr>
   </w:style>
-  <w:style w:type="character" w:customStyle="1" w:styleId="PieddepageCar">
-    <w:name w:val="Pied de page Car"/>
-    <w:basedOn w:val="Policepardfaut"/>
-    <w:link w:val="Pieddepage"/>
+  <w:style w:type="character" w:customStyle="1" w:styleId="FooterChar">
+    <w:name w:val="Footer Char"/>
+    <w:basedOn w:val="DefaultParagraphFont"/>
+    <w:link w:val="Footer"/>
     <w:uiPriority w:val="99"/>
     <w:rsid w:val="00E8107D"/>
   </w:style>
-  <w:style w:type="character" w:styleId="Lienhypertexte">
+  <w:style w:type="character" w:styleId="Hyperlink">
     <w:name w:val="Hyperlink"/>
-    <w:basedOn w:val="Policepardfaut"/>
+    <w:basedOn w:val="DefaultParagraphFont"/>
     <w:uiPriority w:val="99"/>
     <w:unhideWhenUsed/>
     <w:rsid w:val="004A1924"/>
@@ -2567,7 +2601,7 @@
       <w:u w:val="single"/>
     </w:rPr>
   </w:style>
-  <w:style w:type="paragraph" w:styleId="Paragraphedeliste">
+  <w:style w:type="paragraph" w:styleId="ListParagraph">
     <w:name w:val="List Paragraph"/>
     <w:basedOn w:val="Normal"/>
     <w:uiPriority w:val="34"/>
@@ -2578,9 +2612,9 @@
       <w:contextualSpacing/>
     </w:pPr>
   </w:style>
-  <w:style w:type="table" w:styleId="Grilledutableau">
+  <w:style w:type="table" w:styleId="TableGrid">
     <w:name w:val="Table Grid"/>
-    <w:basedOn w:val="TableauNormal"/>
+    <w:basedOn w:val="TableNormal"/>
     <w:uiPriority w:val="59"/>
     <w:rsid w:val="008720E9"/>
     <w:pPr>
@@ -2604,9 +2638,9 @@
       </w:tblCellMar>
     </w:tblPr>
   </w:style>
-  <w:style w:type="table" w:styleId="Tramemoyenne2-Accent1">
+  <w:style w:type="table" w:styleId="MediumShading2-Accent1">
     <w:name w:val="Medium Shading 2 Accent 1"/>
-    <w:basedOn w:val="TableauNormal"/>
+    <w:basedOn w:val="TableNormal"/>
     <w:uiPriority w:val="64"/>
     <w:rsid w:val="008720E9"/>
     <w:pPr>
@@ -2753,9 +2787,9 @@
       </w:tcPr>
     </w:tblStylePr>
   </w:style>
-  <w:style w:type="table" w:styleId="Grillemoyenne3-Accent1">
+  <w:style w:type="table" w:styleId="MediumGrid3-Accent1">
     <w:name w:val="Medium Grid 3 Accent 1"/>
-    <w:basedOn w:val="TableauNormal"/>
+    <w:basedOn w:val="TableNormal"/>
     <w:uiPriority w:val="69"/>
     <w:rsid w:val="008720E9"/>
     <w:pPr>
@@ -3187,7 +3221,7 @@
 </file>
 
 <file path=customXml/itemProps1.xml><?xml version="1.0" encoding="utf-8"?>
-<ds:datastoreItem xmlns:ds="http://schemas.openxmlformats.org/officeDocument/2006/customXml" ds:itemID="{B2F5C699-76D7-4557-BD1B-233CA115F5F9}">
+<ds:datastoreItem xmlns:ds="http://schemas.openxmlformats.org/officeDocument/2006/customXml" ds:itemID="{88C9A51A-44F7-5F46-85B4-38F413E0AAEE}">
   <ds:schemaRefs>
     <ds:schemaRef ds:uri="http://schemas.openxmlformats.org/officeDocument/2006/bibliography"/>
   </ds:schemaRefs>

</xml_diff>